<commit_message>
First Zenodo release to get DOI
</commit_message>
<xml_diff>
--- a/Breznau PIAAC Variable Finder Expose.docx
+++ b/Breznau PIAAC Variable Finder Expose.docx
@@ -613,33 +613,36 @@
         <w:footnoteReference w:id="3"/>
       </w:r>
       <w:r>
-        <w:t xml:space="preserve">, fork the entire workflow to construct the </w:t>
-      </w:r>
-      <w:proofErr w:type="gramStart"/>
-      <w:r>
-        <w:t>app[</w:t>
-      </w:r>
-      <w:proofErr w:type="gramEnd"/>
-      <w:r>
-        <w:rPr>
-          <w:highlight w:val="yellow"/>
-        </w:rPr>
-        <w:t>build new repo</w:t>
-      </w:r>
-      <w:r>
-        <w:t>], or simply download a zipped folder to run the app locally</w:t>
-      </w:r>
-      <w:r>
-        <w:t>[</w:t>
-      </w:r>
-      <w:r>
-        <w:rPr>
-          <w:highlight w:val="yellow"/>
-        </w:rPr>
-        <w:t>xxx</w:t>
-      </w:r>
-      <w:r>
-        <w:t>]</w:t>
+        <w:t xml:space="preserve">, </w:t>
+      </w:r>
+      <w:r>
+        <w:t>access the</w:t>
+      </w:r>
+      <w:r>
+        <w:t xml:space="preserve"> entire workflow to construct the app</w:t>
+      </w:r>
+      <w:r>
+        <w:t xml:space="preserve"> on </w:t>
+      </w:r>
+      <w:proofErr w:type="spellStart"/>
+      <w:r>
+        <w:t>Github</w:t>
+      </w:r>
+      <w:proofErr w:type="spellEnd"/>
+      <w:r>
+        <w:rPr>
+          <w:rStyle w:val="FootnoteReference"/>
+        </w:rPr>
+        <w:footnoteReference w:id="4"/>
+      </w:r>
+      <w:r>
+        <w:t>, or simply download a zipped folder to run the app locally</w:t>
+      </w:r>
+      <w:r>
+        <w:rPr>
+          <w:rStyle w:val="FootnoteReference"/>
+        </w:rPr>
+        <w:footnoteReference w:id="5"/>
       </w:r>
       <w:r>
         <w:t xml:space="preserve">. This </w:t>
@@ -819,7 +822,11 @@
         <w:t xml:space="preserve">that are well known and widely discussed on the Internet was </w:t>
       </w:r>
       <w:r>
-        <w:t>a necessary condition to build this app</w:t>
+        <w:t xml:space="preserve">a necessary condition to </w:t>
+      </w:r>
+      <w:r>
+        <w:lastRenderedPageBreak/>
+        <w:t>build this app</w:t>
       </w:r>
       <w:r>
         <w:t>.</w:t>
@@ -834,11 +841,7 @@
         <w:t xml:space="preserve">but working </w:t>
       </w:r>
       <w:r>
-        <w:t xml:space="preserve">app, and 2-3 more to have something that already could improve </w:t>
-      </w:r>
-      <w:r>
-        <w:lastRenderedPageBreak/>
-        <w:t xml:space="preserve">my PIAAC data analysis goals. This would not have been possible </w:t>
+        <w:t xml:space="preserve">app, and 2-3 more to have something that already could improve my PIAAC data analysis goals. This would not have been possible </w:t>
       </w:r>
       <w:r>
         <w:t>prior to the rise of Gen AI in 2021</w:t>
@@ -962,7 +965,7 @@
         <w:rPr>
           <w:rStyle w:val="FootnoteReference"/>
         </w:rPr>
-        <w:footnoteReference w:id="4"/>
+        <w:footnoteReference w:id="6"/>
       </w:r>
       <w:r>
         <w:t>. As I operate in English and German, I built the app using the German and United Kingdom (British English) questionnaire documents which are available as HTML files</w:t>
@@ -1001,7 +1004,7 @@
         <w:rPr>
           <w:rStyle w:val="FootnoteReference"/>
         </w:rPr>
-        <w:footnoteReference w:id="5"/>
+        <w:footnoteReference w:id="7"/>
       </w:r>
       <w:r>
         <w:t xml:space="preserve">. </w:t>
@@ -1056,7 +1059,11 @@
         <w:t xml:space="preserve"> allows people like you to have a say in what the government does</w:t>
       </w:r>
       <w:r>
-        <w:t xml:space="preserve">?”. These questions both ask about political self-efficacy, but in very different ways. We have known for most of the history of survey research that even small wording differences in survey questions tap different ranges of meanings among respondents </w:t>
+        <w:t xml:space="preserve">?”. These questions both ask about political self-efficacy, but in very different ways. We have known for most of the history of survey research that even small wording differences in survey questions tap different ranges of </w:t>
+      </w:r>
+      <w:r>
+        <w:lastRenderedPageBreak/>
+        <w:t xml:space="preserve">meanings among respondents </w:t>
       </w:r>
       <w:r>
         <w:fldChar w:fldCharType="begin"/>
@@ -1088,7 +1095,6 @@
     </w:p>
     <w:p>
       <w:r>
-        <w:lastRenderedPageBreak/>
         <w:t xml:space="preserve">This is a case where an analyst might try to compare these variables over time without checking the </w:t>
       </w:r>
       <w:proofErr w:type="gramStart"/>
@@ -1387,7 +1393,11 @@
         <w:t xml:space="preserve"> which are in Word Doc formats</w:t>
       </w:r>
       <w:r>
-        <w:t xml:space="preserve">. Each Cycle as a derived variables codebook with corresponding coding rules to generate the derived variables </w:t>
+        <w:t xml:space="preserve">. Each Cycle as a derived variables codebook with corresponding coding rules to generate the </w:t>
+      </w:r>
+      <w:r>
+        <w:lastRenderedPageBreak/>
+        <w:t xml:space="preserve">derived variables </w:t>
       </w:r>
       <w:r>
         <w:fldChar w:fldCharType="begin"/>
@@ -1416,8 +1426,154 @@
     </w:p>
     <w:p>
       <w:r>
+        <w:t xml:space="preserve">Therefore, I use scraping methods to get verbatim question wording from the HTML files into a </w:t>
+      </w:r>
+      <w:proofErr w:type="spellStart"/>
+      <w:r>
+        <w:t>dataframe</w:t>
+      </w:r>
+      <w:proofErr w:type="spellEnd"/>
+      <w:r>
+        <w:t xml:space="preserve"> (files parse_questionnaires_cycle1.R and parse_quesionnaires_cycle2.R). I then take</w:t>
+      </w:r>
+      <w:r>
+        <w:t xml:space="preserve"> conversion of the Stata (Cycle 1</w:t>
+      </w:r>
+      <w:r>
+        <w:t xml:space="preserve"> saved as </w:t>
+      </w:r>
+      <w:r>
+        <w:t>label_data_PIAAC_Cy1.csv</w:t>
+      </w:r>
+      <w:r>
+        <w:t>) and R (Cycle 2</w:t>
+      </w:r>
+      <w:r>
+        <w:t xml:space="preserve"> saved as a </w:t>
+      </w:r>
+      <w:proofErr w:type="spellStart"/>
+      <w:r>
+        <w:t>dataframe</w:t>
+      </w:r>
+      <w:proofErr w:type="spellEnd"/>
+      <w:r>
+        <w:t xml:space="preserve"> </w:t>
+      </w:r>
+      <w:proofErr w:type="spellStart"/>
+      <w:r>
+        <w:t>label_data_PIAAC.RDS</w:t>
+      </w:r>
+      <w:proofErr w:type="spellEnd"/>
+      <w:r>
+        <w:t>) variable label documents into CSV files</w:t>
+      </w:r>
+      <w:r>
+        <w:t xml:space="preserve"> </w:t>
+      </w:r>
+      <w:r>
+        <w:t xml:space="preserve">which are imported and merged with the </w:t>
+      </w:r>
+      <w:proofErr w:type="spellStart"/>
+      <w:r>
+        <w:t>dataframe</w:t>
+      </w:r>
+      <w:proofErr w:type="spellEnd"/>
+      <w:r>
+        <w:t xml:space="preserve"> (routing </w:t>
+      </w:r>
+      <w:proofErr w:type="spellStart"/>
+      <w:r>
+        <w:t>parse_labels.R</w:t>
+      </w:r>
+      <w:proofErr w:type="spellEnd"/>
+      <w:r>
+        <w:t>)</w:t>
+      </w:r>
+      <w:r>
+        <w:t xml:space="preserve">, </w:t>
+      </w:r>
+      <w:r>
+        <w:t xml:space="preserve">conversion of the longitudinal trend PDF into a Word document using Word which preserved the tables containing the trend data with minor conversion bugs requiring hand editing and then saved as CSV (trend_vars.csv imported and cleaned via </w:t>
+      </w:r>
+      <w:proofErr w:type="spellStart"/>
+      <w:r>
+        <w:t>trend_var.R</w:t>
+      </w:r>
+      <w:proofErr w:type="spellEnd"/>
+      <w:r>
+        <w:t>), and finally copying a list from the derived variables document and saving it as a CSV file (derived_vars.csv) and putting everything together with the main routine prep</w:t>
+      </w:r>
+      <w:r>
+        <w:t xml:space="preserve"> </w:t>
+      </w:r>
+      <w:r>
+        <w:t>_</w:t>
+      </w:r>
+      <w:proofErr w:type="spellStart"/>
+      <w:r>
+        <w:t>shiny.R</w:t>
+      </w:r>
+      <w:proofErr w:type="spellEnd"/>
+      <w:r>
+        <w:t xml:space="preserve">. </w:t>
+      </w:r>
+    </w:p>
+    <w:p>
+      <w:pPr>
+        <w:pStyle w:val="Heading3"/>
+      </w:pPr>
+      <w:r>
+        <w:t>Building the Shiny app</w:t>
+      </w:r>
+    </w:p>
+    <w:p>
+      <w:r>
+        <w:t xml:space="preserve">I had two general goals with the app. To have the most information for any given variable in one place, and to find any information in PIAAC by searching text. </w:t>
+      </w:r>
+      <w:r>
+        <w:t xml:space="preserve">I imagined a search bar on the left-hand side, where users could put in variable names or any text that appears anywhere in variable labels, question wording and responses in English or German. I also imagined a list on the right-hand side for the search results with the variable name, label, and which Cycle it appeared in (Cycle 1, Cycle 2 or both). </w:t>
+      </w:r>
+    </w:p>
+    <w:p>
+      <w:r>
+        <w:t xml:space="preserve">Given my skill set I was confident I could build this; however, I wanted to prompt Gen AI </w:t>
+      </w:r>
+      <w:r>
+        <w:t>first for two reasons. The first is simply to save time. I am not an expert R Shiny programmer. I can work my way through it, as I have in other apps which I built prior to using Gen AI</w:t>
+      </w:r>
+      <w:r>
+        <w:rPr>
+          <w:rStyle w:val="FootnoteReference"/>
+        </w:rPr>
+        <w:footnoteReference w:id="8"/>
+      </w:r>
+      <w:r>
+        <w:t xml:space="preserve">, but if Gen AI can build it through </w:t>
+      </w:r>
+      <w:proofErr w:type="gramStart"/>
+      <w:r>
+        <w:t>prompting</w:t>
+      </w:r>
+      <w:proofErr w:type="gramEnd"/>
+      <w:r>
+        <w:t xml:space="preserve"> I could save potentially days if not weeks of work. Second, prompting Gen AI could yield features in Shiny app design that I am not aware of, and that might contribute to a better tool. Appendix Prompt 1 lists the exact prompt and corresponding output. Although the entire Gen AI prompting history is quite long, this single prompt might have saved the most time, because it built a framework for a working Shiny app that could then be de-bugged and tweaked. </w:t>
+      </w:r>
+    </w:p>
+    <w:p>
+      <w:r>
+        <w:t xml:space="preserve">I faced many further issues for development, but my motivation to push forward was very strong after such a successful first prompt. I discovered that R does not yet have a package specifically designed to deploy a Boolean search. Therefore, I added two search boxes, the second of which searches within the results of the first search. I added the most important meta-data based on my needs, so that the user can find the variable label, question text and responses in English or German, identify if it is a trend variable, and get a list of related </w:t>
+      </w:r>
+      <w:r>
         <w:lastRenderedPageBreak/>
-        <w:t xml:space="preserve">Therefore, I use scraping methods to get verbatim question wording from the HTML files into a </w:t>
+        <w:t>variables for example the name of the trend in the other Cycle, variables measuring similar things or those used to construct the variable.</w:t>
+      </w:r>
+    </w:p>
+    <w:p>
+      <w:r>
+        <w:t xml:space="preserve">As I am a practicing social scientist rather than a developer, I simply kept a list of </w:t>
+      </w:r>
+      <w:r>
+        <w:t xml:space="preserve">bugs that I encountered or ideas that would improve the app, while using it for my own research. This means that I simply added lines of code to the script that would recode values in the </w:t>
       </w:r>
       <w:proofErr w:type="spellStart"/>
       <w:r>
@@ -1425,280 +1581,140 @@
       </w:r>
       <w:proofErr w:type="spellEnd"/>
       <w:r>
-        <w:t xml:space="preserve"> (files parse_questionnaires_cycle1.R and parse_quesionnaires_cycle2.R). I then take</w:t>
-      </w:r>
-      <w:r>
-        <w:t xml:space="preserve"> conversion of the Stata (Cycle 1</w:t>
-      </w:r>
-      <w:r>
-        <w:t xml:space="preserve"> saved as </w:t>
-      </w:r>
-      <w:r>
-        <w:t>label_data_PIAAC_Cy1.csv</w:t>
-      </w:r>
-      <w:r>
-        <w:t>) and R (Cycle 2</w:t>
-      </w:r>
-      <w:r>
-        <w:t xml:space="preserve"> saved as a </w:t>
-      </w:r>
-      <w:proofErr w:type="spellStart"/>
-      <w:r>
-        <w:t>dataframe</w:t>
-      </w:r>
-      <w:proofErr w:type="spellEnd"/>
+        <w:t xml:space="preserve">. A developer would probably go back and adjust the scraping routine or improve automation, but I have much simpler goals and am not interested in using up my time resources in such activities. Moreover, I wanted to show that even non-expert R users can build practical tools. </w:t>
+      </w:r>
+    </w:p>
+    <w:p>
+      <w:r>
+        <w:t xml:space="preserve">Some notable benefits of working with Shiny are fluid layouts. The infrastructure of Shiny means that all the heavy development lifting is done. Simply packages like </w:t>
+      </w:r>
+      <w:proofErr w:type="spellStart"/>
+      <w:proofErr w:type="gramStart"/>
+      <w:r>
+        <w:t>fluidPage</w:t>
+      </w:r>
+      <w:proofErr w:type="spellEnd"/>
+      <w:r>
+        <w:t>(</w:t>
+      </w:r>
+      <w:proofErr w:type="gramEnd"/>
+      <w:r>
+        <w:t xml:space="preserve">) </w:t>
+      </w:r>
+      <w:r>
+        <w:t xml:space="preserve">generate outputs that seamlessly adjust to screen sizes and move text and fields around to fit. Using base R and </w:t>
+      </w:r>
+      <w:proofErr w:type="spellStart"/>
+      <w:r>
+        <w:t>tidyverse</w:t>
+      </w:r>
+      <w:proofErr w:type="spellEnd"/>
+      <w:r>
+        <w:t xml:space="preserve"> commands allows for filtering the dataset reactively. Thus, as soon as users type anything in the search or tick boxes, it starts filtering results. Also, it allows the users to click (or toggle on a phone) a single result in the results list and this displays in a lower panel all the meta-data about that variable.</w:t>
+      </w:r>
+    </w:p>
+    <w:p>
+      <w:r>
+        <w:t xml:space="preserve">I was able to add some basic instructions </w:t>
+      </w:r>
+      <w:r>
+        <w:t xml:space="preserve">and </w:t>
+      </w:r>
+      <w:r>
+        <w:t xml:space="preserve">an </w:t>
+      </w:r>
+      <w:r>
+        <w:t>attribution</w:t>
+      </w:r>
+      <w:r>
+        <w:t xml:space="preserve">, along with a </w:t>
+      </w:r>
+      <w:r>
+        <w:t xml:space="preserve">logo for branding. </w:t>
+      </w:r>
+      <w:r>
+        <w:t xml:space="preserve">With the help of </w:t>
+      </w:r>
+      <w:proofErr w:type="gramStart"/>
+      <w:r>
+        <w:t>Gen AI</w:t>
+      </w:r>
+      <w:proofErr w:type="gramEnd"/>
+      <w:r>
+        <w:t xml:space="preserve"> I</w:t>
+      </w:r>
+      <w:r>
+        <w:t xml:space="preserve"> embedded CSS </w:t>
+      </w:r>
+      <w:r>
+        <w:t>for improved wrapping</w:t>
+      </w:r>
       <w:r>
         <w:t xml:space="preserve"> </w:t>
       </w:r>
-      <w:proofErr w:type="spellStart"/>
-      <w:r>
-        <w:t>label_data_PIAAC.RDS</w:t>
-      </w:r>
-      <w:proofErr w:type="spellEnd"/>
-      <w:r>
-        <w:t>) variable label documents into CSV files</w:t>
+      <w:r>
+        <w:t xml:space="preserve">on screen without the need for </w:t>
+      </w:r>
+      <w:r>
+        <w:t>horizontal scrolling.</w:t>
       </w:r>
       <w:r>
         <w:t xml:space="preserve"> </w:t>
       </w:r>
       <w:r>
-        <w:t xml:space="preserve">which are imported and merged with the </w:t>
-      </w:r>
-      <w:proofErr w:type="spellStart"/>
-      <w:r>
-        <w:t>dataframe</w:t>
-      </w:r>
-      <w:proofErr w:type="spellEnd"/>
-      <w:r>
-        <w:t xml:space="preserve"> (routing </w:t>
-      </w:r>
-      <w:proofErr w:type="spellStart"/>
-      <w:r>
-        <w:t>parse_labels.R</w:t>
-      </w:r>
-      <w:proofErr w:type="spellEnd"/>
-      <w:r>
-        <w:t>)</w:t>
-      </w:r>
-      <w:r>
-        <w:t xml:space="preserve">, </w:t>
-      </w:r>
-      <w:r>
-        <w:t xml:space="preserve">conversion of the longitudinal trend PDF into a Word document using Word which preserved the tables containing the trend data with minor conversion bugs requiring hand editing and then saved as CSV (trend_vars.csv imported and cleaned via </w:t>
-      </w:r>
-      <w:proofErr w:type="spellStart"/>
-      <w:r>
-        <w:t>trend_var.R</w:t>
-      </w:r>
-      <w:proofErr w:type="spellEnd"/>
-      <w:r>
-        <w:t>), and finally copying a list from the derived variables document and saving it as a CSV file (derived_vars.csv) and putting everything together with the main routine prep</w:t>
-      </w:r>
-      <w:r>
-        <w:t xml:space="preserve"> </w:t>
-      </w:r>
-      <w:r>
-        <w:t>_</w:t>
-      </w:r>
-      <w:proofErr w:type="spellStart"/>
-      <w:r>
-        <w:t>shiny.R</w:t>
-      </w:r>
-      <w:proofErr w:type="spellEnd"/>
-      <w:r>
-        <w:t xml:space="preserve">. </w:t>
-      </w:r>
-    </w:p>
-    <w:p>
-      <w:pPr>
-        <w:pStyle w:val="Heading3"/>
-      </w:pPr>
-      <w:r>
-        <w:t>Building the Shiny app</w:t>
-      </w:r>
-    </w:p>
-    <w:p>
-      <w:r>
-        <w:t xml:space="preserve">I had two general goals with the app. To have the most information for any given variable in one place, and to find any information in PIAAC by searching text. </w:t>
-      </w:r>
-      <w:r>
-        <w:t xml:space="preserve">I imagined a search bar on the left-hand side, where users could put in variable names or any text that appears anywhere in variable labels, question wording and responses in English or German. I also imagined a list on the right-hand side for the search results with the variable name, label, and which Cycle it appeared in (Cycle 1, Cycle 2 or both). </w:t>
-      </w:r>
-    </w:p>
-    <w:p>
-      <w:r>
-        <w:t xml:space="preserve">Given my skill set I was confident I could build this; however, I wanted to prompt Gen AI </w:t>
-      </w:r>
-      <w:r>
-        <w:t>first for two reasons. The first is simply to save time. I am not an expert R Shiny programmer. I can work my way through it, as I have in other apps which I built prior to using Gen AI</w:t>
-      </w:r>
-      <w:r>
-        <w:rPr>
-          <w:rStyle w:val="FootnoteReference"/>
-        </w:rPr>
-        <w:footnoteReference w:id="6"/>
-      </w:r>
-      <w:r>
-        <w:t xml:space="preserve">, but if Gen AI can build it through </w:t>
-      </w:r>
-      <w:proofErr w:type="gramStart"/>
-      <w:r>
-        <w:t>prompting</w:t>
-      </w:r>
-      <w:proofErr w:type="gramEnd"/>
-      <w:r>
-        <w:t xml:space="preserve"> I could save potentially days if not weeks of work. Second, prompting Gen AI could yield features in Shiny app design that I am not aware of, and that might contribute to a better tool. Appendix Prompt 1 lists the exact prompt and corresponding output. Although the entire Gen AI prompting history is quite long, this single prompt might have saved the most time, because it built a framework for a working Shiny app that could then be de-bugged and tweaked. </w:t>
-      </w:r>
-    </w:p>
-    <w:p>
-      <w:r>
-        <w:t>I faced many further issues for development, but my motivation to push forward was very strong after such a successful first prompt. I discovered that R does not yet have a package specifically designed to deploy a Boolean search. Therefore, I added two search boxes, the second of which searches within the results of the first search. I added the most important meta-data based on my needs, so that the user can find the variable label, question text and responses in English or German, identify if it is a trend variable, and get a list of related variables for example the name of the trend in the other Cycle, variables measuring similar things or those used to construct the variable.</w:t>
-      </w:r>
-    </w:p>
-    <w:p>
+        <w:t xml:space="preserve">Advanced filtering </w:t>
+      </w:r>
+      <w:r>
+        <w:t xml:space="preserve">options with check boxes were added to allow users to view only trend variables and filter out results for variables that have no non-missing in either of the two countries or Cycles – this occurs due to data protection policies that got much stricter with Cycle 2. This information was extracted from the actual PIAAC PUFs in the routine </w:t>
+      </w:r>
+      <w:proofErr w:type="spellStart"/>
+      <w:r>
+        <w:t>prep_shiny.R</w:t>
+      </w:r>
+      <w:proofErr w:type="spellEnd"/>
+      <w:r>
+        <w:t>.</w:t>
+      </w:r>
+    </w:p>
+    <w:p>
+      <w:r>
+        <w:t xml:space="preserve">The app runs locally on any recent R version so long as the user installs all the necessary packages, but I also thought that for the benefit of non-R-users it is helpful to have a publicly accessible tool. For this, shinyapps.io provides a </w:t>
+      </w:r>
+      <w:proofErr w:type="gramStart"/>
+      <w:r>
+        <w:t>low cost</w:t>
+      </w:r>
+      <w:proofErr w:type="gramEnd"/>
+      <w:r>
+        <w:t xml:space="preserve"> solution to host the app so that users can access it via the Internet and a Web browser. The shinyapps.io service builds a virtual computing environment ensuring that the app will always function even if updates to packages or R itself reduce or remove functionality. This has the benefit that if I no </w:t>
+      </w:r>
+      <w:proofErr w:type="spellStart"/>
+      <w:proofErr w:type="gramStart"/>
+      <w:r>
+        <w:t>loner</w:t>
+      </w:r>
+      <w:proofErr w:type="spellEnd"/>
+      <w:proofErr w:type="gramEnd"/>
+      <w:r>
+        <w:t xml:space="preserve"> maintain the app, or have not yet updated it, users can still access it.</w:t>
+      </w:r>
+    </w:p>
+    <w:p/>
+    <w:p>
+      <w:pPr>
+        <w:pStyle w:val="Heading2"/>
+      </w:pPr>
+      <w:r>
+        <w:t>The PIAAC Variable Finder, a user’s guide</w:t>
+      </w:r>
+    </w:p>
+    <w:p>
+      <w:r>
+        <w:t xml:space="preserve">This section is a shortened version of the “User’s Guide” which users will reach by click on the identically named link in the left-hand panel of the Shiny app. The link is dynamic, so it </w:t>
+      </w:r>
       <w:r>
         <w:lastRenderedPageBreak/>
-        <w:t xml:space="preserve">As I am a practicing social scientist rather than a developer, I simply kept a list of </w:t>
-      </w:r>
-      <w:r>
-        <w:t xml:space="preserve">bugs that I encountered or ideas that would improve the app, while using it for my own research. This means that I simply added lines of code to the script that would recode values in the </w:t>
-      </w:r>
-      <w:proofErr w:type="spellStart"/>
-      <w:r>
-        <w:t>dataframe</w:t>
-      </w:r>
-      <w:proofErr w:type="spellEnd"/>
-      <w:r>
-        <w:t xml:space="preserve">. A developer would probably go back and adjust the scraping routine or improve automation, but I have much simpler goals and am not interested in using up my time resources in such activities. Moreover, I wanted to show that even non-expert R users can build practical tools. </w:t>
-      </w:r>
-    </w:p>
-    <w:p>
-      <w:r>
-        <w:t xml:space="preserve">Some notable benefits of working with Shiny are fluid layouts. The infrastructure of Shiny means that all the heavy development lifting is done. Simply packages like </w:t>
-      </w:r>
-      <w:proofErr w:type="spellStart"/>
-      <w:proofErr w:type="gramStart"/>
-      <w:r>
-        <w:t>fluidPage</w:t>
-      </w:r>
-      <w:proofErr w:type="spellEnd"/>
-      <w:r>
-        <w:t>(</w:t>
-      </w:r>
-      <w:proofErr w:type="gramEnd"/>
-      <w:r>
-        <w:t xml:space="preserve">) </w:t>
-      </w:r>
-      <w:r>
-        <w:t xml:space="preserve">generate outputs that seamlessly adjust to screen sizes and move text and fields around to fit. Using base R and </w:t>
-      </w:r>
-      <w:proofErr w:type="spellStart"/>
-      <w:r>
-        <w:t>tidyverse</w:t>
-      </w:r>
-      <w:proofErr w:type="spellEnd"/>
-      <w:r>
-        <w:t xml:space="preserve"> commands allows for filtering the dataset reactively. Thus, as soon as users type anything in the search or tick boxes, it starts filtering results. Also, it allows the users to click (or toggle on a phone) a single result in the results list and this displays in a lower panel all the meta-data about that variable.</w:t>
-      </w:r>
-    </w:p>
-    <w:p>
-      <w:r>
-        <w:t xml:space="preserve">I was able to add some basic instructions </w:t>
-      </w:r>
-      <w:r>
-        <w:t xml:space="preserve">and </w:t>
-      </w:r>
-      <w:r>
-        <w:t xml:space="preserve">an </w:t>
-      </w:r>
-      <w:r>
-        <w:t>attribution</w:t>
-      </w:r>
-      <w:r>
-        <w:t xml:space="preserve">, along with a </w:t>
-      </w:r>
-      <w:r>
-        <w:t xml:space="preserve">logo for branding. </w:t>
-      </w:r>
-      <w:r>
-        <w:t xml:space="preserve">With the help of </w:t>
-      </w:r>
-      <w:proofErr w:type="gramStart"/>
-      <w:r>
-        <w:t>Gen AI</w:t>
-      </w:r>
-      <w:proofErr w:type="gramEnd"/>
-      <w:r>
-        <w:t xml:space="preserve"> I</w:t>
-      </w:r>
-      <w:r>
-        <w:t xml:space="preserve"> embedded CSS </w:t>
-      </w:r>
-      <w:r>
-        <w:t>for improved wrapping</w:t>
-      </w:r>
-      <w:r>
-        <w:t xml:space="preserve"> </w:t>
-      </w:r>
-      <w:r>
-        <w:t xml:space="preserve">on screen without the need for </w:t>
-      </w:r>
-      <w:r>
-        <w:t>horizontal scrolling.</w:t>
-      </w:r>
-      <w:r>
-        <w:t xml:space="preserve"> </w:t>
-      </w:r>
-      <w:r>
-        <w:t xml:space="preserve">Advanced filtering </w:t>
-      </w:r>
-      <w:r>
-        <w:t xml:space="preserve">options with check boxes were added to allow users to view only trend variables and filter out results for variables that have no non-missing in either of the two countries or Cycles – this occurs due to data protection policies that got much stricter with Cycle 2. This information was extracted from the actual PIAAC PUFs in the routine </w:t>
-      </w:r>
-      <w:proofErr w:type="spellStart"/>
-      <w:r>
-        <w:t>prep_shiny.R</w:t>
-      </w:r>
-      <w:proofErr w:type="spellEnd"/>
-      <w:r>
-        <w:t>.</w:t>
-      </w:r>
-    </w:p>
-    <w:p>
-      <w:r>
-        <w:t xml:space="preserve">The app runs locally on any recent R version so long as the user installs all the necessary packages, but I also thought that for the benefit of non-R-users it is helpful to have a publicly accessible tool. For this, shinyapps.io provides a </w:t>
-      </w:r>
-      <w:proofErr w:type="gramStart"/>
-      <w:r>
-        <w:t>low cost</w:t>
-      </w:r>
-      <w:proofErr w:type="gramEnd"/>
-      <w:r>
-        <w:t xml:space="preserve"> solution to host the app so that users can access it via the Internet and a Web browser. The shinyapps.io service builds a virtual computing environment ensuring that the app will always function even if updates to packages or R itself reduce or remove functionality. This has the benefit that if I no </w:t>
-      </w:r>
-      <w:proofErr w:type="spellStart"/>
-      <w:proofErr w:type="gramStart"/>
-      <w:r>
-        <w:t>loner</w:t>
-      </w:r>
-      <w:proofErr w:type="spellEnd"/>
-      <w:proofErr w:type="gramEnd"/>
-      <w:r>
-        <w:t xml:space="preserve"> maintain the app, or have not yet updated it, users can still access it.</w:t>
-      </w:r>
-    </w:p>
-    <w:p/>
-    <w:p>
-      <w:pPr>
-        <w:pStyle w:val="Heading2"/>
-      </w:pPr>
-      <w:r>
-        <w:t>The PIAAC Variable Finder, a user’s guide</w:t>
-      </w:r>
-    </w:p>
-    <w:p>
-      <w:r>
-        <w:t xml:space="preserve">This section is a shortened version of the “User’s Guide” which users will reach by click on the identically named link in the left-hand panel of the Shiny app. The link is dynamic, so it will work either on the Web-based version by linking directly to the guide on </w:t>
+        <w:t xml:space="preserve">will work either on the Web-based version by linking directly to the guide on </w:t>
       </w:r>
       <w:proofErr w:type="spellStart"/>
       <w:r>
@@ -1714,7 +1730,54 @@
         <w:t>Figure 1. PIAAC Variable Finder User Interface</w:t>
       </w:r>
     </w:p>
-    <w:p/>
+    <w:p>
+      <w:r>
+        <w:rPr>
+          <w:noProof/>
+        </w:rPr>
+        <w:drawing>
+          <wp:inline distT="0" distB="0" distL="0" distR="0" wp14:anchorId="0FC97885" wp14:editId="4C38EA7B">
+            <wp:extent cx="5972810" cy="3359785"/>
+            <wp:effectExtent l="0" t="0" r="8890" b="0"/>
+            <wp:docPr id="1110640248" name="Graphic 1"/>
+            <wp:cNvGraphicFramePr>
+              <a:graphicFrameLocks xmlns:a="http://schemas.openxmlformats.org/drawingml/2006/main" noChangeAspect="1"/>
+            </wp:cNvGraphicFramePr>
+            <a:graphic xmlns:a="http://schemas.openxmlformats.org/drawingml/2006/main">
+              <a:graphicData uri="http://schemas.openxmlformats.org/drawingml/2006/picture">
+                <pic:pic xmlns:pic="http://schemas.openxmlformats.org/drawingml/2006/picture">
+                  <pic:nvPicPr>
+                    <pic:cNvPr id="1110640248" name="Graphic 1110640248"/>
+                    <pic:cNvPicPr/>
+                  </pic:nvPicPr>
+                  <pic:blipFill>
+                    <a:blip r:embed="rId16">
+                      <a:extLst>
+                        <a:ext uri="{96DAC541-7B7A-43D3-8B79-37D633B846F1}">
+                          <asvg:svgBlip xmlns:asvg="http://schemas.microsoft.com/office/drawing/2016/SVG/main" r:embed="rId17"/>
+                        </a:ext>
+                      </a:extLst>
+                    </a:blip>
+                    <a:stretch>
+                      <a:fillRect/>
+                    </a:stretch>
+                  </pic:blipFill>
+                  <pic:spPr>
+                    <a:xfrm>
+                      <a:off x="0" y="0"/>
+                      <a:ext cx="5972810" cy="3359785"/>
+                    </a:xfrm>
+                    <a:prstGeom prst="rect">
+                      <a:avLst/>
+                    </a:prstGeom>
+                  </pic:spPr>
+                </pic:pic>
+              </a:graphicData>
+            </a:graphic>
+          </wp:inline>
+        </w:drawing>
+      </w:r>
+    </w:p>
     <w:p>
       <w:pPr>
         <w:rPr>
@@ -4913,6 +4976,7 @@
           <w:rFonts w:ascii="Helvetica" w:hAnsi="Helvetica"/>
           <w:sz w:val="16"/>
           <w:szCs w:val="16"/>
+          <w:lang w:val="fr-FR"/>
         </w:rPr>
       </w:pPr>
       <w:r>
@@ -4923,50 +4987,77 @@
         </w:rPr>
         <w:t xml:space="preserve">      </w:t>
       </w:r>
-      <w:proofErr w:type="gramStart"/>
-      <w:r>
-        <w:rPr>
-          <w:rFonts w:ascii="Helvetica" w:hAnsi="Helvetica"/>
-          <w:sz w:val="16"/>
-          <w:szCs w:val="16"/>
-        </w:rPr>
-        <w:t>mutate(</w:t>
-      </w:r>
-      <w:proofErr w:type="gramEnd"/>
-    </w:p>
-    <w:p>
-      <w:pPr>
-        <w:shd w:val="clear" w:color="auto" w:fill="F2F2F2" w:themeFill="background1" w:themeFillShade="F2"/>
-        <w:spacing w:after="0"/>
-        <w:rPr>
-          <w:rFonts w:ascii="Helvetica" w:hAnsi="Helvetica"/>
-          <w:sz w:val="16"/>
-          <w:szCs w:val="16"/>
-        </w:rPr>
-      </w:pPr>
-      <w:r>
-        <w:rPr>
-          <w:rFonts w:ascii="Helvetica" w:hAnsi="Helvetica"/>
-          <w:sz w:val="16"/>
-          <w:szCs w:val="16"/>
+      <w:proofErr w:type="spellStart"/>
+      <w:proofErr w:type="gramStart"/>
+      <w:r>
+        <w:rPr>
+          <w:rFonts w:ascii="Helvetica" w:hAnsi="Helvetica"/>
+          <w:sz w:val="16"/>
+          <w:szCs w:val="16"/>
+          <w:lang w:val="fr-FR"/>
+        </w:rPr>
+        <w:t>mutate</w:t>
+      </w:r>
+      <w:proofErr w:type="spellEnd"/>
+      <w:r>
+        <w:rPr>
+          <w:rFonts w:ascii="Helvetica" w:hAnsi="Helvetica"/>
+          <w:sz w:val="16"/>
+          <w:szCs w:val="16"/>
+          <w:lang w:val="fr-FR"/>
+        </w:rPr>
+        <w:t>(</w:t>
+      </w:r>
+      <w:proofErr w:type="gramEnd"/>
+    </w:p>
+    <w:p>
+      <w:pPr>
+        <w:shd w:val="clear" w:color="auto" w:fill="F2F2F2" w:themeFill="background1" w:themeFillShade="F2"/>
+        <w:spacing w:after="0"/>
+        <w:rPr>
+          <w:rFonts w:ascii="Helvetica" w:hAnsi="Helvetica"/>
+          <w:sz w:val="16"/>
+          <w:szCs w:val="16"/>
+          <w:lang w:val="fr-FR"/>
+        </w:rPr>
+      </w:pPr>
+      <w:r>
+        <w:rPr>
+          <w:rFonts w:ascii="Helvetica" w:hAnsi="Helvetica"/>
+          <w:sz w:val="16"/>
+          <w:szCs w:val="16"/>
+          <w:lang w:val="fr-FR"/>
         </w:rPr>
         <w:t xml:space="preserve">        </w:t>
       </w:r>
       <w:proofErr w:type="spellStart"/>
-      <w:r>
-        <w:rPr>
-          <w:rFonts w:ascii="Helvetica" w:hAnsi="Helvetica"/>
-          <w:sz w:val="16"/>
-          <w:szCs w:val="16"/>
-        </w:rPr>
-        <w:t>display_label</w:t>
-      </w:r>
-      <w:proofErr w:type="spellEnd"/>
-      <w:r>
-        <w:rPr>
-          <w:rFonts w:ascii="Helvetica" w:hAnsi="Helvetica"/>
-          <w:sz w:val="16"/>
-          <w:szCs w:val="16"/>
+      <w:proofErr w:type="gramStart"/>
+      <w:r>
+        <w:rPr>
+          <w:rFonts w:ascii="Helvetica" w:hAnsi="Helvetica"/>
+          <w:sz w:val="16"/>
+          <w:szCs w:val="16"/>
+          <w:lang w:val="fr-FR"/>
+        </w:rPr>
+        <w:t>display</w:t>
+      </w:r>
+      <w:proofErr w:type="gramEnd"/>
+      <w:r>
+        <w:rPr>
+          <w:rFonts w:ascii="Helvetica" w:hAnsi="Helvetica"/>
+          <w:sz w:val="16"/>
+          <w:szCs w:val="16"/>
+          <w:lang w:val="fr-FR"/>
+        </w:rPr>
+        <w:t>_label</w:t>
+      </w:r>
+      <w:proofErr w:type="spellEnd"/>
+      <w:r>
+        <w:rPr>
+          <w:rFonts w:ascii="Helvetica" w:hAnsi="Helvetica"/>
+          <w:sz w:val="16"/>
+          <w:szCs w:val="16"/>
+          <w:lang w:val="fr-FR"/>
         </w:rPr>
         <w:t xml:space="preserve"> = </w:t>
       </w:r>
@@ -4976,6 +5067,7 @@
           <w:rFonts w:ascii="Helvetica" w:hAnsi="Helvetica"/>
           <w:sz w:val="16"/>
           <w:szCs w:val="16"/>
+          <w:lang w:val="fr-FR"/>
         </w:rPr>
         <w:t>coalesce(</w:t>
       </w:r>
@@ -4986,6 +5078,7 @@
           <w:rFonts w:ascii="Helvetica" w:hAnsi="Helvetica"/>
           <w:sz w:val="16"/>
           <w:szCs w:val="16"/>
+          <w:lang w:val="fr-FR"/>
         </w:rPr>
         <w:t>generic_label_en</w:t>
       </w:r>
@@ -4995,6 +5088,7 @@
           <w:rFonts w:ascii="Helvetica" w:hAnsi="Helvetica"/>
           <w:sz w:val="16"/>
           <w:szCs w:val="16"/>
+          <w:lang w:val="fr-FR"/>
         </w:rPr>
         <w:t xml:space="preserve">, </w:t>
       </w:r>
@@ -5004,6 +5098,7 @@
           <w:rFonts w:ascii="Helvetica" w:hAnsi="Helvetica"/>
           <w:sz w:val="16"/>
           <w:szCs w:val="16"/>
+          <w:lang w:val="fr-FR"/>
         </w:rPr>
         <w:t>question_text_en</w:t>
       </w:r>
@@ -5013,6 +5108,7 @@
           <w:rFonts w:ascii="Helvetica" w:hAnsi="Helvetica"/>
           <w:sz w:val="16"/>
           <w:szCs w:val="16"/>
+          <w:lang w:val="fr-FR"/>
         </w:rPr>
         <w:t xml:space="preserve">, </w:t>
       </w:r>
@@ -5022,6 +5118,7 @@
           <w:rFonts w:ascii="Helvetica" w:hAnsi="Helvetica"/>
           <w:sz w:val="16"/>
           <w:szCs w:val="16"/>
+          <w:lang w:val="fr-FR"/>
         </w:rPr>
         <w:t>question_text_de</w:t>
       </w:r>
@@ -5031,6 +5128,7 @@
           <w:rFonts w:ascii="Helvetica" w:hAnsi="Helvetica"/>
           <w:sz w:val="16"/>
           <w:szCs w:val="16"/>
+          <w:lang w:val="fr-FR"/>
         </w:rPr>
         <w:t>)</w:t>
       </w:r>
@@ -5050,6 +5148,7 @@
           <w:rFonts w:ascii="Helvetica" w:hAnsi="Helvetica"/>
           <w:sz w:val="16"/>
           <w:szCs w:val="16"/>
+          <w:lang w:val="fr-FR"/>
         </w:rPr>
         <w:t xml:space="preserve">      </w:t>
       </w:r>
@@ -7041,6 +7140,60 @@
         <w:footnoteRef/>
       </w:r>
       <w:r>
+        <w:t xml:space="preserve"> </w:t>
+      </w:r>
+      <w:hyperlink r:id="rId3" w:history="1">
+        <w:r>
+          <w:rPr>
+            <w:rStyle w:val="Hyperlink"/>
+          </w:rPr>
+          <w:t>https://github.com/nbreznau/PIAAC_Variable_Finder</w:t>
+        </w:r>
+      </w:hyperlink>
+      <w:r>
+        <w:t xml:space="preserve"> </w:t>
+      </w:r>
+    </w:p>
+  </w:footnote>
+  <w:footnote w:id="5">
+    <w:p>
+      <w:pPr>
+        <w:pStyle w:val="FootnoteText"/>
+      </w:pPr>
+      <w:r>
+        <w:rPr>
+          <w:rStyle w:val="FootnoteReference"/>
+        </w:rPr>
+        <w:footnoteRef/>
+      </w:r>
+      <w:r>
+        <w:t xml:space="preserve"> </w:t>
+      </w:r>
+      <w:hyperlink r:id="rId4" w:history="1">
+        <w:r>
+          <w:rPr>
+            <w:rStyle w:val="Hyperlink"/>
+          </w:rPr>
+          <w:t>https://github.com/nbreznau/PIAAC_Variable_Finder/blob/main/Shiny.zip</w:t>
+        </w:r>
+      </w:hyperlink>
+      <w:r>
+        <w:t xml:space="preserve"> </w:t>
+      </w:r>
+    </w:p>
+  </w:footnote>
+  <w:footnote w:id="6">
+    <w:p>
+      <w:pPr>
+        <w:pStyle w:val="FootnoteText"/>
+      </w:pPr>
+      <w:r>
+        <w:rPr>
+          <w:rStyle w:val="FootnoteReference"/>
+        </w:rPr>
+        <w:footnoteRef/>
+      </w:r>
+      <w:r>
         <w:t xml:space="preserve"> For </w:t>
       </w:r>
       <w:r>
@@ -7049,7 +7202,7 @@
       <w:r>
         <w:t xml:space="preserve"> </w:t>
       </w:r>
-      <w:hyperlink r:id="rId3" w:history="1">
+      <w:hyperlink r:id="rId5" w:history="1">
         <w:r>
           <w:rPr>
             <w:rStyle w:val="Hyperlink"/>
@@ -7062,7 +7215,7 @@
       </w:r>
     </w:p>
   </w:footnote>
-  <w:footnote w:id="5">
+  <w:footnote w:id="7">
     <w:p>
       <w:pPr>
         <w:pStyle w:val="FootnoteText"/>
@@ -7078,7 +7231,7 @@
       </w:r>
     </w:p>
   </w:footnote>
-  <w:footnote w:id="6">
+  <w:footnote w:id="8">
     <w:p>
       <w:pPr>
         <w:pStyle w:val="FootnoteText"/>
@@ -7092,7 +7245,7 @@
       <w:r>
         <w:t xml:space="preserve"> </w:t>
       </w:r>
-      <w:hyperlink r:id="rId4" w:history="1">
+      <w:hyperlink r:id="rId6" w:history="1">
         <w:r>
           <w:rPr>
             <w:rStyle w:val="Hyperlink"/>

</xml_diff>